<commit_message>
Jennifer's Scrub and fixed mdtomarkdeep
</commit_message>
<xml_diff>
--- a/Unit 3 Word/Lab 3.3 Let Me Check My Calendar.docx
+++ b/Unit 3 Word/Lab 3.3 Let Me Check My Calendar.docx
@@ -288,23 +288,7 @@
           <w:rFonts w:ascii="Calibri" w:hAnsi="Calibri"/>
           <w:color w:val="333333"/>
         </w:rPr>
-        <w:t xml:space="preserve">that takes a year number as an argument and says </w:t>
-      </w:r>
-      <w:proofErr w:type="gramStart"/>
-      <w:r>
-        <w:rPr>
-          <w:rFonts w:ascii="Calibri" w:hAnsi="Calibri"/>
-          <w:color w:val="333333"/>
-        </w:rPr>
-        <w:t>whether or not</w:t>
-      </w:r>
-      <w:proofErr w:type="gramEnd"/>
-      <w:r>
-        <w:rPr>
-          <w:rFonts w:ascii="Calibri" w:hAnsi="Calibri"/>
-          <w:color w:val="333333"/>
-        </w:rPr>
-        <w:t xml:space="preserve"> that year is a leap year.</w:t>
+        <w:t>that takes a year number as an argument and says whether or not that year is a leap year.</w:t>
       </w:r>
     </w:p>
     <w:p>
@@ -358,8 +342,6 @@
         </w:rPr>
         <w:t>l</w:t>
       </w:r>
-      <w:bookmarkStart w:id="0" w:name="_GoBack"/>
-      <w:bookmarkEnd w:id="0"/>
       <w:r>
         <w:rPr>
           <w:rFonts w:ascii="Calibri" w:eastAsia="Times New Roman" w:hAnsi="Calibri" w:cs="Times New Roman"/>
@@ -460,23 +442,7 @@
           <w:rFonts w:ascii="Calibri" w:hAnsi="Calibri"/>
           <w:color w:val="333333"/>
         </w:rPr>
-        <w:t xml:space="preserve">that takes a month name and a date as arguments and says </w:t>
-      </w:r>
-      <w:proofErr w:type="gramStart"/>
-      <w:r>
-        <w:rPr>
-          <w:rFonts w:ascii="Calibri" w:hAnsi="Calibri"/>
-          <w:color w:val="333333"/>
-        </w:rPr>
-        <w:t>whether or not</w:t>
-      </w:r>
-      <w:proofErr w:type="gramEnd"/>
-      <w:r>
-        <w:rPr>
-          <w:rFonts w:ascii="Calibri" w:hAnsi="Calibri"/>
-          <w:color w:val="333333"/>
-        </w:rPr>
-        <w:t xml:space="preserve"> that date exists in that month. For example, the 31st is a valid date in January, but not in June. The 5th is a valid date in every month, and the 40th is not a valid date in any month.</w:t>
+        <w:t>that takes a month name and a date as arguments and says whether or not that date exists in that month. For example, the 31st is a valid date in January, but not in June. The 5th is a valid date in every month, and the 40th is not a valid date in any month.</w:t>
       </w:r>
     </w:p>
     <w:p>
@@ -603,16 +569,58 @@
         </w:rPr>
         <w:t>that takes a month name, date, and year as arguments and says the day of week on which that date falls in that year. See</w:t>
       </w:r>
-      <w:hyperlink r:id="rId11" w:tgtFrame="_blank" w:history="1">
-        <w:r>
-          <w:rPr>
-            <w:rStyle w:val="Hyperlink"/>
-            <w:rFonts w:ascii="Calibri" w:hAnsi="Calibri"/>
-            <w:color w:val="4183C4"/>
-          </w:rPr>
-          <w:t>http://en.wikipedia.org/wiki/Determination_of_the_day_of_the_week</w:t>
-        </w:r>
-      </w:hyperlink>
+      <w:r>
+        <w:rPr>
+          <w:rFonts w:ascii="Calibri" w:hAnsi="Calibri"/>
+          <w:color w:val="333333"/>
+        </w:rPr>
+        <w:t xml:space="preserve"> </w:t>
+      </w:r>
+      <w:bookmarkStart w:id="0" w:name="_GoBack"/>
+      <w:bookmarkEnd w:id="0"/>
+      <w:r>
+        <w:rPr>
+          <w:rFonts w:ascii="Calibri" w:hAnsi="Calibri"/>
+        </w:rPr>
+        <w:fldChar w:fldCharType="begin"/>
+      </w:r>
+      <w:r>
+        <w:rPr>
+          <w:rFonts w:ascii="Calibri" w:hAnsi="Calibri"/>
+        </w:rPr>
+        <w:instrText xml:space="preserve"> HYPERLINK "</w:instrText>
+      </w:r>
+      <w:r>
+        <w:rPr>
+          <w:rFonts w:ascii="Calibri" w:hAnsi="Calibri"/>
+        </w:rPr>
+        <w:instrText>http://en.wikipedia.org/wiki/Determination_of_the_day_of_the_week</w:instrText>
+      </w:r>
+      <w:r>
+        <w:rPr>
+          <w:rFonts w:ascii="Calibri" w:hAnsi="Calibri"/>
+        </w:rPr>
+        <w:instrText xml:space="preserve">" </w:instrText>
+      </w:r>
+      <w:r>
+        <w:rPr>
+          <w:rFonts w:ascii="Calibri" w:hAnsi="Calibri"/>
+        </w:rPr>
+        <w:fldChar w:fldCharType="separate"/>
+      </w:r>
+      <w:r>
+        <w:rPr>
+          <w:rStyle w:val="Hyperlink"/>
+          <w:rFonts w:ascii="Calibri" w:hAnsi="Calibri"/>
+        </w:rPr>
+        <w:t>http://en.wikipedia.org/wiki/Determination_of_the_day_of_the_week</w:t>
+      </w:r>
+      <w:r>
+        <w:rPr>
+          <w:rFonts w:ascii="Calibri" w:hAnsi="Calibri"/>
+        </w:rPr>
+        <w:fldChar w:fldCharType="end"/>
+      </w:r>
       <w:r>
         <w:rPr>
           <w:rStyle w:val="apple-converted-space"/>
@@ -780,7 +788,6 @@
                 <w:szCs w:val="24"/>
               </w:rPr>
             </w:pPr>
-            <w:proofErr w:type="gramStart"/>
             <w:r>
               <w:rPr>
                 <w:rFonts w:ascii="Calibri" w:hAnsi="Calibri" w:cs="Calibri"/>
@@ -793,15 +800,7 @@
                 <w:rFonts w:ascii="Calibri" w:hAnsi="Calibri" w:cs="Calibri"/>
                 <w:color w:val="000000"/>
               </w:rPr>
-              <w:t>month</w:t>
-            </w:r>
-            <w:proofErr w:type="gramEnd"/>
-            <w:r>
-              <w:rPr>
-                <w:rFonts w:ascii="Calibri" w:hAnsi="Calibri" w:cs="Calibri"/>
-                <w:color w:val="000000"/>
-              </w:rPr>
-              <w:t xml:space="preserve"> name</w:t>
+              <w:t>month name</w:t>
             </w:r>
           </w:p>
         </w:tc>
@@ -874,7 +873,6 @@
                 <w:szCs w:val="24"/>
               </w:rPr>
             </w:pPr>
-            <w:proofErr w:type="gramStart"/>
             <w:r>
               <w:rPr>
                 <w:rFonts w:ascii="Calibri" w:hAnsi="Calibri" w:cs="Calibri"/>
@@ -887,15 +885,7 @@
                 <w:rFonts w:ascii="Calibri" w:hAnsi="Calibri" w:cs="Calibri"/>
                 <w:color w:val="000000"/>
               </w:rPr>
-              <w:t>day</w:t>
-            </w:r>
-            <w:proofErr w:type="gramEnd"/>
-            <w:r>
-              <w:rPr>
-                <w:rFonts w:ascii="Calibri" w:hAnsi="Calibri" w:cs="Calibri"/>
-                <w:color w:val="000000"/>
-              </w:rPr>
-              <w:t xml:space="preserve"> name</w:t>
+              <w:t>day name</w:t>
             </w:r>
           </w:p>
         </w:tc>
@@ -1467,12 +1457,12 @@
       </w:pPr>
     </w:p>
     <w:sectPr>
-      <w:headerReference w:type="even" r:id="rId12"/>
-      <w:headerReference w:type="default" r:id="rId13"/>
-      <w:footerReference w:type="even" r:id="rId14"/>
-      <w:footerReference w:type="default" r:id="rId15"/>
-      <w:headerReference w:type="first" r:id="rId16"/>
-      <w:footerReference w:type="first" r:id="rId17"/>
+      <w:headerReference w:type="even" r:id="rId11"/>
+      <w:headerReference w:type="default" r:id="rId12"/>
+      <w:footerReference w:type="even" r:id="rId13"/>
+      <w:footerReference w:type="default" r:id="rId14"/>
+      <w:headerReference w:type="first" r:id="rId15"/>
+      <w:footerReference w:type="first" r:id="rId16"/>
       <w:pgSz w:w="12240" w:h="15840"/>
       <w:pgMar w:top="720" w:right="720" w:bottom="720" w:left="720" w:header="720" w:footer="720" w:gutter="0"/>
       <w:cols w:space="720"/>
@@ -1601,43 +1591,7 @@
                                 <w:color w:val="000000" w:themeColor="text1"/>
                                 <w:sz w:val="20"/>
                               </w:rPr>
-                              <w:t>Creative Commons Attribution-</w:t>
-                            </w:r>
-                            <w:proofErr w:type="spellStart"/>
-                            <w:r>
-                              <w:rPr>
-                                <w:rFonts w:ascii="Calibri" w:hAnsi="Calibri"/>
-                                <w:color w:val="000000" w:themeColor="text1"/>
-                                <w:sz w:val="20"/>
-                              </w:rPr>
-                              <w:t>NonCommercial</w:t>
-                            </w:r>
-                            <w:proofErr w:type="spellEnd"/>
-                            <w:r>
-                              <w:rPr>
-                                <w:rFonts w:ascii="Calibri" w:hAnsi="Calibri"/>
-                                <w:color w:val="000000" w:themeColor="text1"/>
-                                <w:sz w:val="20"/>
-                              </w:rPr>
-                              <w:t>-</w:t>
-                            </w:r>
-                            <w:proofErr w:type="spellStart"/>
-                            <w:r>
-                              <w:rPr>
-                                <w:rFonts w:ascii="Calibri" w:hAnsi="Calibri"/>
-                                <w:color w:val="000000" w:themeColor="text1"/>
-                                <w:sz w:val="20"/>
-                              </w:rPr>
-                              <w:t>ShareAlike</w:t>
-                            </w:r>
-                            <w:proofErr w:type="spellEnd"/>
-                            <w:r>
-                              <w:rPr>
-                                <w:rFonts w:ascii="Calibri" w:hAnsi="Calibri"/>
-                                <w:color w:val="000000" w:themeColor="text1"/>
-                                <w:sz w:val="20"/>
-                              </w:rPr>
-                              <w:t xml:space="preserve"> 4.0 International License</w:t>
+                              <w:t>Creative Commons Attribution-NonCommercial-ShareAlike 4.0 International License</w:t>
                             </w:r>
                           </w:hyperlink>
                           <w:r>
@@ -2355,7 +2309,7 @@
       </w:pPr>
     </w:pPrDefault>
   </w:docDefaults>
-  <w:latentStyles w:defLockedState="0" w:defUIPriority="99" w:defSemiHidden="0" w:defUnhideWhenUsed="0" w:defQFormat="0" w:count="375">
+  <w:latentStyles w:defLockedState="0" w:defUIPriority="99" w:defSemiHidden="0" w:defUnhideWhenUsed="0" w:defQFormat="0" w:count="376">
     <w:lsdException w:name="Normal" w:uiPriority="0" w:qFormat="1"/>
     <w:lsdException w:name="heading 1" w:uiPriority="9" w:qFormat="1"/>
     <w:lsdException w:name="heading 2" w:semiHidden="1" w:uiPriority="9" w:unhideWhenUsed="1" w:qFormat="1"/>
@@ -2461,7 +2415,6 @@
     <w:lsdException w:name="HTML Sample" w:semiHidden="1" w:unhideWhenUsed="1"/>
     <w:lsdException w:name="HTML Typewriter" w:semiHidden="1" w:unhideWhenUsed="1"/>
     <w:lsdException w:name="HTML Variable" w:semiHidden="1" w:unhideWhenUsed="1"/>
-    <w:lsdException w:name="Normal Table" w:semiHidden="1" w:unhideWhenUsed="1"/>
     <w:lsdException w:name="annotation subject" w:semiHidden="1" w:unhideWhenUsed="1"/>
     <w:lsdException w:name="No List" w:semiHidden="1" w:unhideWhenUsed="1"/>
     <w:lsdException w:name="Outline List 1" w:semiHidden="1" w:unhideWhenUsed="1"/>
@@ -2508,10 +2461,8 @@
     <w:lsdException w:name="Table Subtle 2" w:semiHidden="1" w:unhideWhenUsed="1"/>
     <w:lsdException w:name="Table Web 1" w:semiHidden="1" w:unhideWhenUsed="1"/>
     <w:lsdException w:name="Table Web 2" w:semiHidden="1" w:unhideWhenUsed="1"/>
-    <w:lsdException w:name="Table Web 3" w:semiHidden="1" w:unhideWhenUsed="1"/>
     <w:lsdException w:name="Balloon Text" w:semiHidden="1" w:unhideWhenUsed="1"/>
     <w:lsdException w:name="Table Grid" w:uiPriority="39"/>
-    <w:lsdException w:name="Table Theme" w:semiHidden="1" w:unhideWhenUsed="1"/>
     <w:lsdException w:name="Placeholder Text" w:semiHidden="1"/>
     <w:lsdException w:name="No Spacing" w:uiPriority="1" w:qFormat="1"/>
     <w:lsdException w:name="Light Shading" w:uiPriority="60"/>
@@ -2731,6 +2682,7 @@
     <w:lsdException w:name="Smart Hyperlink" w:semiHidden="1" w:unhideWhenUsed="1"/>
     <w:lsdException w:name="Hashtag" w:semiHidden="1" w:unhideWhenUsed="1"/>
     <w:lsdException w:name="Unresolved Mention" w:semiHidden="1" w:unhideWhenUsed="1"/>
+    <w:lsdException w:name="Smart Link" w:semiHidden="1" w:unhideWhenUsed="1"/>
   </w:latentStyles>
   <w:style w:type="paragraph" w:default="1" w:styleId="Normal">
     <w:name w:val="Normal"/>
@@ -3217,6 +3169,18 @@
     <w:basedOn w:val="DefaultParagraphFont"/>
     <w:rsid w:val="005926D8"/>
   </w:style>
+  <w:style w:type="character" w:styleId="UnresolvedMention">
+    <w:name w:val="Unresolved Mention"/>
+    <w:basedOn w:val="DefaultParagraphFont"/>
+    <w:uiPriority w:val="99"/>
+    <w:semiHidden/>
+    <w:unhideWhenUsed/>
+    <w:rsid w:val="00B054B9"/>
+    <w:rPr>
+      <w:color w:val="605E5C"/>
+      <w:shd w:val="clear" w:color="auto" w:fill="E1DFDD"/>
+    </w:rPr>
+  </w:style>
 </w:styles>
 </file>
 
@@ -3482,6 +3446,103 @@
 </file>
 
 <file path=customXml/item1.xml><?xml version="1.0" encoding="utf-8"?>
+<?mso-contentType ?>
+<FormTemplates xmlns="http://schemas.microsoft.com/sharepoint/v3/contenttype/forms">
+  <Display>DocumentLibraryForm</Display>
+  <Edit>DocumentLibraryForm</Edit>
+  <New>DocumentLibraryForm</New>
+</FormTemplates>
+</file>
+
+<file path=customXml/item2.xml><?xml version="1.0" encoding="utf-8"?>
+<p:properties xmlns:p="http://schemas.microsoft.com/office/2006/metadata/properties" xmlns:xsi="http://www.w3.org/2001/XMLSchema-instance" xmlns:pc="http://schemas.microsoft.com/office/infopath/2007/PartnerControls">
+  <documentManagement>
+    <IconOverlay xmlns="http://schemas.microsoft.com/sharepoint/v4" xsi:nil="true"/>
+    <Description0 xmlns="02dde863-7147-4e23-b38c-7bb8d7bf3e42">Adapted from this BJC lab, this packet should take ~3 class days as a first introduction to SNAP! It includes the Kaleidoscope lab activity, which may need additional scaffolding/teacher intervention</Description0>
+    <LikesCount xmlns="http://schemas.microsoft.com/sharepoint/v3" xsi:nil="true"/>
+    <o3dda7a197d4479db31daa3ab15bf001 xmlns="02dde863-7147-4e23-b38c-7bb8d7bf3e42">
+      <Terms xmlns="http://schemas.microsoft.com/office/infopath/2007/PartnerControls">
+        <TermInfo xmlns="http://schemas.microsoft.com/office/infopath/2007/PartnerControls">
+          <TermName xmlns="http://schemas.microsoft.com/office/infopath/2007/PartnerControls">Explain the function of common blocks (if, if/else, repeat, forever, pen down/up, ...)</TermName>
+          <TermId xmlns="http://schemas.microsoft.com/office/infopath/2007/PartnerControls">b4cc5391-722b-4534-9cfb-9c15d2e4ae4a</TermId>
+        </TermInfo>
+        <TermInfo xmlns="http://schemas.microsoft.com/office/infopath/2007/PartnerControls">
+          <TermName xmlns="http://schemas.microsoft.com/office/infopath/2007/PartnerControls">Give examples of blocks in each category</TermName>
+          <TermId xmlns="http://schemas.microsoft.com/office/infopath/2007/PartnerControls">b258d41c-6c8c-414e-b48b-437de88882e6</TermId>
+        </TermInfo>
+        <TermInfo xmlns="http://schemas.microsoft.com/office/infopath/2007/PartnerControls">
+          <TermName xmlns="http://schemas.microsoft.com/office/infopath/2007/PartnerControls">Determine the function of unfamiliar blocks</TermName>
+          <TermId xmlns="http://schemas.microsoft.com/office/infopath/2007/PartnerControls">9dc9651d-a7a6-4f43-80bb-ab4014d9874a</TermId>
+        </TermInfo>
+      </Terms>
+    </o3dda7a197d4479db31daa3ab15bf001>
+    <Ratings xmlns="http://schemas.microsoft.com/sharepoint/v3" xsi:nil="true"/>
+    <d2dd6f8d2fbc484ca8e0f0c7aaffed96 xmlns="02dde863-7147-4e23-b38c-7bb8d7bf3e42">
+      <Terms xmlns="http://schemas.microsoft.com/office/infopath/2007/PartnerControls">
+        <TermInfo xmlns="http://schemas.microsoft.com/office/infopath/2007/PartnerControls">
+          <TermName xmlns="http://schemas.microsoft.com/office/infopath/2007/PartnerControls">Unit 1: What is computing?</TermName>
+          <TermId xmlns="http://schemas.microsoft.com/office/infopath/2007/PartnerControls">dda03998-b566-47f6-bdaa-b2de5b56ad0b</TermId>
+        </TermInfo>
+      </Terms>
+    </d2dd6f8d2fbc484ca8e0f0c7aaffed96>
+    <nc47efafa19a47ad915be6bb877e9e22 xmlns="02dde863-7147-4e23-b38c-7bb8d7bf3e42">
+      <Terms xmlns="http://schemas.microsoft.com/office/infopath/2007/PartnerControls">
+        <TermInfo xmlns="http://schemas.microsoft.com/office/infopath/2007/PartnerControls">
+          <TermName xmlns="http://schemas.microsoft.com/office/infopath/2007/PartnerControls">SNAP</TermName>
+          <TermId xmlns="http://schemas.microsoft.com/office/infopath/2007/PartnerControls">f09a5a52-9458-4ce2-b72f-97ef788c70b3</TermId>
+        </TermInfo>
+        <TermInfo xmlns="http://schemas.microsoft.com/office/infopath/2007/PartnerControls">
+          <TermName xmlns="http://schemas.microsoft.com/office/infopath/2007/PartnerControls">SNAP</TermName>
+          <TermId xmlns="http://schemas.microsoft.com/office/infopath/2007/PartnerControls">17a3d214-7683-48ae-942b-64da535ca104</TermId>
+        </TermInfo>
+        <TermInfo xmlns="http://schemas.microsoft.com/office/infopath/2007/PartnerControls">
+          <TermName xmlns="http://schemas.microsoft.com/office/infopath/2007/PartnerControls">Motion</TermName>
+          <TermId xmlns="http://schemas.microsoft.com/office/infopath/2007/PartnerControls">f40a2746-9072-47bf-8fd9-c0b4cc5cff54</TermId>
+        </TermInfo>
+        <TermInfo xmlns="http://schemas.microsoft.com/office/infopath/2007/PartnerControls">
+          <TermName xmlns="http://schemas.microsoft.com/office/infopath/2007/PartnerControls">Sensing</TermName>
+          <TermId xmlns="http://schemas.microsoft.com/office/infopath/2007/PartnerControls">fb30661b-e5d4-4806-8084-a6cfa96e68a6</TermId>
+        </TermInfo>
+      </Terms>
+    </nc47efafa19a47ad915be6bb877e9e22>
+    <LikedBy xmlns="http://schemas.microsoft.com/sharepoint/v3">
+      <UserInfo>
+        <DisplayName/>
+        <AccountId xsi:nil="true"/>
+        <AccountType/>
+      </UserInfo>
+    </LikedBy>
+    <TaxCatchAll xmlns="e80a5a3c-d611-4b18-9b03-808fdecb7b6f">
+      <Value>84</Value>
+      <Value>80</Value>
+      <Value>45</Value>
+      <Value>145</Value>
+      <Value>40</Value>
+      <Value>55</Value>
+      <Value>3</Value>
+      <Value>53</Value>
+    </TaxCatchAll>
+    <Type_x0020_of_x0020_Material xmlns="02dde863-7147-4e23-b38c-7bb8d7bf3e42">Lab Assignment</Type_x0020_of_x0020_Material>
+    <Source xmlns="02dde863-7147-4e23-b38c-7bb8d7bf3e42">BJC</Source>
+    <RatedBy xmlns="http://schemas.microsoft.com/sharepoint/v3">
+      <UserInfo>
+        <DisplayName/>
+        <AccountId xsi:nil="true"/>
+        <AccountType/>
+      </UserInfo>
+    </RatedBy>
+    <SharedWithUsers xmlns="5edd459b-714d-42ed-b78f-512da7d1c14e">
+      <UserInfo>
+        <DisplayName/>
+        <AccountId xsi:nil="true"/>
+        <AccountType/>
+      </UserInfo>
+    </SharedWithUsers>
+  </documentManagement>
+</p:properties>
+</file>
+
+<file path=customXml/item3.xml><?xml version="1.0" encoding="utf-8"?>
 <ct:contentTypeSchema xmlns:ct="http://schemas.microsoft.com/office/2006/metadata/contentType" xmlns:ma="http://schemas.microsoft.com/office/2006/metadata/properties/metaAttributes" ct:_="" ma:_="" ma:contentTypeName="Document" ma:contentTypeID="0x0101004596370FD1F0044CA9FA6146E1C9F82E" ma:contentTypeVersion="20" ma:contentTypeDescription="Create a new document." ma:contentTypeScope="" ma:versionID="cee636d40df3b0a010f845155263f0a1">
   <xsd:schema xmlns:xsd="http://www.w3.org/2001/XMLSchema" xmlns:xs="http://www.w3.org/2001/XMLSchema" xmlns:p="http://schemas.microsoft.com/office/2006/metadata/properties" xmlns:ns1="http://schemas.microsoft.com/sharepoint/v3" xmlns:ns2="02dde863-7147-4e23-b38c-7bb8d7bf3e42" xmlns:ns3="e80a5a3c-d611-4b18-9b03-808fdecb7b6f" xmlns:ns4="http://schemas.microsoft.com/sharepoint/v4" xmlns:ns5="5edd459b-714d-42ed-b78f-512da7d1c14e" targetNamespace="http://schemas.microsoft.com/office/2006/metadata/properties" ma:root="true" ma:fieldsID="de7d79a52fc59d34622e4a801a574d8e" ns1:_="" ns2:_="" ns3:_="" ns4:_="" ns5:_="">
     <xsd:import namespace="http://schemas.microsoft.com/sharepoint/v3"/>
@@ -3797,104 +3858,29 @@
 </ct:contentTypeSchema>
 </file>
 
-<file path=customXml/item2.xml><?xml version="1.0" encoding="utf-8"?>
-<p:properties xmlns:p="http://schemas.microsoft.com/office/2006/metadata/properties" xmlns:xsi="http://www.w3.org/2001/XMLSchema-instance" xmlns:pc="http://schemas.microsoft.com/office/infopath/2007/PartnerControls">
-  <documentManagement>
-    <IconOverlay xmlns="http://schemas.microsoft.com/sharepoint/v4" xsi:nil="true"/>
-    <Description0 xmlns="02dde863-7147-4e23-b38c-7bb8d7bf3e42">Adapted from this BJC lab, this packet should take ~3 class days as a first introduction to SNAP! It includes the Kaleidoscope lab activity, which may need additional scaffolding/teacher intervention</Description0>
-    <LikesCount xmlns="http://schemas.microsoft.com/sharepoint/v3" xsi:nil="true"/>
-    <o3dda7a197d4479db31daa3ab15bf001 xmlns="02dde863-7147-4e23-b38c-7bb8d7bf3e42">
-      <Terms xmlns="http://schemas.microsoft.com/office/infopath/2007/PartnerControls">
-        <TermInfo xmlns="http://schemas.microsoft.com/office/infopath/2007/PartnerControls">
-          <TermName xmlns="http://schemas.microsoft.com/office/infopath/2007/PartnerControls">Explain the function of common blocks (if, if/else, repeat, forever, pen down/up, ...)</TermName>
-          <TermId xmlns="http://schemas.microsoft.com/office/infopath/2007/PartnerControls">b4cc5391-722b-4534-9cfb-9c15d2e4ae4a</TermId>
-        </TermInfo>
-        <TermInfo xmlns="http://schemas.microsoft.com/office/infopath/2007/PartnerControls">
-          <TermName xmlns="http://schemas.microsoft.com/office/infopath/2007/PartnerControls">Give examples of blocks in each category</TermName>
-          <TermId xmlns="http://schemas.microsoft.com/office/infopath/2007/PartnerControls">b258d41c-6c8c-414e-b48b-437de88882e6</TermId>
-        </TermInfo>
-        <TermInfo xmlns="http://schemas.microsoft.com/office/infopath/2007/PartnerControls">
-          <TermName xmlns="http://schemas.microsoft.com/office/infopath/2007/PartnerControls">Determine the function of unfamiliar blocks</TermName>
-          <TermId xmlns="http://schemas.microsoft.com/office/infopath/2007/PartnerControls">9dc9651d-a7a6-4f43-80bb-ab4014d9874a</TermId>
-        </TermInfo>
-      </Terms>
-    </o3dda7a197d4479db31daa3ab15bf001>
-    <Ratings xmlns="http://schemas.microsoft.com/sharepoint/v3" xsi:nil="true"/>
-    <d2dd6f8d2fbc484ca8e0f0c7aaffed96 xmlns="02dde863-7147-4e23-b38c-7bb8d7bf3e42">
-      <Terms xmlns="http://schemas.microsoft.com/office/infopath/2007/PartnerControls">
-        <TermInfo xmlns="http://schemas.microsoft.com/office/infopath/2007/PartnerControls">
-          <TermName xmlns="http://schemas.microsoft.com/office/infopath/2007/PartnerControls">Unit 1: What is computing?</TermName>
-          <TermId xmlns="http://schemas.microsoft.com/office/infopath/2007/PartnerControls">dda03998-b566-47f6-bdaa-b2de5b56ad0b</TermId>
-        </TermInfo>
-      </Terms>
-    </d2dd6f8d2fbc484ca8e0f0c7aaffed96>
-    <nc47efafa19a47ad915be6bb877e9e22 xmlns="02dde863-7147-4e23-b38c-7bb8d7bf3e42">
-      <Terms xmlns="http://schemas.microsoft.com/office/infopath/2007/PartnerControls">
-        <TermInfo xmlns="http://schemas.microsoft.com/office/infopath/2007/PartnerControls">
-          <TermName xmlns="http://schemas.microsoft.com/office/infopath/2007/PartnerControls">SNAP</TermName>
-          <TermId xmlns="http://schemas.microsoft.com/office/infopath/2007/PartnerControls">f09a5a52-9458-4ce2-b72f-97ef788c70b3</TermId>
-        </TermInfo>
-        <TermInfo xmlns="http://schemas.microsoft.com/office/infopath/2007/PartnerControls">
-          <TermName xmlns="http://schemas.microsoft.com/office/infopath/2007/PartnerControls">SNAP</TermName>
-          <TermId xmlns="http://schemas.microsoft.com/office/infopath/2007/PartnerControls">17a3d214-7683-48ae-942b-64da535ca104</TermId>
-        </TermInfo>
-        <TermInfo xmlns="http://schemas.microsoft.com/office/infopath/2007/PartnerControls">
-          <TermName xmlns="http://schemas.microsoft.com/office/infopath/2007/PartnerControls">Motion</TermName>
-          <TermId xmlns="http://schemas.microsoft.com/office/infopath/2007/PartnerControls">f40a2746-9072-47bf-8fd9-c0b4cc5cff54</TermId>
-        </TermInfo>
-        <TermInfo xmlns="http://schemas.microsoft.com/office/infopath/2007/PartnerControls">
-          <TermName xmlns="http://schemas.microsoft.com/office/infopath/2007/PartnerControls">Sensing</TermName>
-          <TermId xmlns="http://schemas.microsoft.com/office/infopath/2007/PartnerControls">fb30661b-e5d4-4806-8084-a6cfa96e68a6</TermId>
-        </TermInfo>
-      </Terms>
-    </nc47efafa19a47ad915be6bb877e9e22>
-    <LikedBy xmlns="http://schemas.microsoft.com/sharepoint/v3">
-      <UserInfo>
-        <DisplayName/>
-        <AccountId xsi:nil="true"/>
-        <AccountType/>
-      </UserInfo>
-    </LikedBy>
-    <TaxCatchAll xmlns="e80a5a3c-d611-4b18-9b03-808fdecb7b6f">
-      <Value>84</Value>
-      <Value>80</Value>
-      <Value>45</Value>
-      <Value>145</Value>
-      <Value>40</Value>
-      <Value>55</Value>
-      <Value>3</Value>
-      <Value>53</Value>
-    </TaxCatchAll>
-    <Type_x0020_of_x0020_Material xmlns="02dde863-7147-4e23-b38c-7bb8d7bf3e42">Lab Assignment</Type_x0020_of_x0020_Material>
-    <Source xmlns="02dde863-7147-4e23-b38c-7bb8d7bf3e42">BJC</Source>
-    <RatedBy xmlns="http://schemas.microsoft.com/sharepoint/v3">
-      <UserInfo>
-        <DisplayName/>
-        <AccountId xsi:nil="true"/>
-        <AccountType/>
-      </UserInfo>
-    </RatedBy>
-    <SharedWithUsers xmlns="5edd459b-714d-42ed-b78f-512da7d1c14e">
-      <UserInfo>
-        <DisplayName/>
-        <AccountId xsi:nil="true"/>
-        <AccountType/>
-      </UserInfo>
-    </SharedWithUsers>
-  </documentManagement>
-</p:properties>
+<file path=customXml/itemProps1.xml><?xml version="1.0" encoding="utf-8"?>
+<ds:datastoreItem xmlns:ds="http://schemas.openxmlformats.org/officeDocument/2006/customXml" ds:itemID="{3109AE69-BA35-469A-B7E8-486799D1C158}">
+  <ds:schemaRefs>
+    <ds:schemaRef ds:uri="http://schemas.microsoft.com/sharepoint/v3/contenttype/forms"/>
+  </ds:schemaRefs>
+</ds:datastoreItem>
 </file>
 
-<file path=customXml/item3.xml><?xml version="1.0" encoding="utf-8"?>
-<?mso-contentType ?>
-<FormTemplates xmlns="http://schemas.microsoft.com/sharepoint/v3/contenttype/forms">
-  <Display>DocumentLibraryForm</Display>
-  <Edit>DocumentLibraryForm</Edit>
-  <New>DocumentLibraryForm</New>
-</FormTemplates>
+<file path=customXml/itemProps2.xml><?xml version="1.0" encoding="utf-8"?>
+<ds:datastoreItem xmlns:ds="http://schemas.openxmlformats.org/officeDocument/2006/customXml" ds:itemID="{283F29D7-93A8-4FF1-83B0-95061A862C0C}">
+  <ds:schemaRefs>
+    <ds:schemaRef ds:uri="http://schemas.microsoft.com/office/2006/metadata/properties"/>
+    <ds:schemaRef ds:uri="http://schemas.microsoft.com/office/infopath/2007/PartnerControls"/>
+    <ds:schemaRef ds:uri="http://schemas.microsoft.com/sharepoint/v4"/>
+    <ds:schemaRef ds:uri="02dde863-7147-4e23-b38c-7bb8d7bf3e42"/>
+    <ds:schemaRef ds:uri="http://schemas.microsoft.com/sharepoint/v3"/>
+    <ds:schemaRef ds:uri="e80a5a3c-d611-4b18-9b03-808fdecb7b6f"/>
+    <ds:schemaRef ds:uri="5edd459b-714d-42ed-b78f-512da7d1c14e"/>
+  </ds:schemaRefs>
+</ds:datastoreItem>
 </file>
 
-<file path=customXml/itemProps1.xml><?xml version="1.0" encoding="utf-8"?>
+<file path=customXml/itemProps3.xml><?xml version="1.0" encoding="utf-8"?>
 <ds:datastoreItem xmlns:ds="http://schemas.openxmlformats.org/officeDocument/2006/customXml" ds:itemID="{83C57EE9-56B0-4B0A-94C3-84E98770AE76}">
   <ds:schemaRefs>
     <ds:schemaRef ds:uri="http://schemas.microsoft.com/office/2006/metadata/contentType"/>
@@ -3914,26 +3900,4 @@
     <ds:schemaRef ds:uri="http://schemas.microsoft.com/internal/obd"/>
   </ds:schemaRefs>
 </ds:datastoreItem>
-</file>
-
-<file path=customXml/itemProps2.xml><?xml version="1.0" encoding="utf-8"?>
-<ds:datastoreItem xmlns:ds="http://schemas.openxmlformats.org/officeDocument/2006/customXml" ds:itemID="{283F29D7-93A8-4FF1-83B0-95061A862C0C}">
-  <ds:schemaRefs>
-    <ds:schemaRef ds:uri="http://schemas.microsoft.com/office/2006/metadata/properties"/>
-    <ds:schemaRef ds:uri="http://schemas.microsoft.com/office/infopath/2007/PartnerControls"/>
-    <ds:schemaRef ds:uri="http://schemas.microsoft.com/sharepoint/v4"/>
-    <ds:schemaRef ds:uri="02dde863-7147-4e23-b38c-7bb8d7bf3e42"/>
-    <ds:schemaRef ds:uri="http://schemas.microsoft.com/sharepoint/v3"/>
-    <ds:schemaRef ds:uri="e80a5a3c-d611-4b18-9b03-808fdecb7b6f"/>
-    <ds:schemaRef ds:uri="5edd459b-714d-42ed-b78f-512da7d1c14e"/>
-  </ds:schemaRefs>
-</ds:datastoreItem>
-</file>
-
-<file path=customXml/itemProps3.xml><?xml version="1.0" encoding="utf-8"?>
-<ds:datastoreItem xmlns:ds="http://schemas.openxmlformats.org/officeDocument/2006/customXml" ds:itemID="{3109AE69-BA35-469A-B7E8-486799D1C158}">
-  <ds:schemaRefs>
-    <ds:schemaRef ds:uri="http://schemas.microsoft.com/sharepoint/v3/contenttype/forms"/>
-  </ds:schemaRefs>
-</ds:datastoreItem>
 </file>
</xml_diff>